<commit_message>
Elaboração de evidências de Teste
</commit_message>
<xml_diff>
--- a/Requisitos/PrevTech_RFN_F1_Solicitar_Agendamento.docx
+++ b/Requisitos/PrevTech_RFN_F1_Solicitar_Agendamento.docx
@@ -2519,35 +2519,7 @@
                 <w:szCs w:val="18"/>
                 <w:lang w:eastAsia="en-US"/>
               </w:rPr>
-              <w:t xml:space="preserve"> de data. </w:t>
-            </w:r>
-            <w:proofErr w:type="spellStart"/>
-            <w:r>
-              <w:rPr>
-                <w:rFonts w:ascii="Arial" w:hAnsi="Arial" w:cs="Arial"/>
-                <w:b w:val="0"/>
-                <w:i w:val="0"/>
-                <w:iCs w:val="0"/>
-                <w:spacing w:val="4"/>
-                <w:sz w:val="18"/>
-                <w:szCs w:val="18"/>
-                <w:lang w:eastAsia="en-US"/>
-              </w:rPr>
-              <w:t>Ex</w:t>
-            </w:r>
-            <w:proofErr w:type="spellEnd"/>
-            <w:r>
-              <w:rPr>
-                <w:rFonts w:ascii="Arial" w:hAnsi="Arial" w:cs="Arial"/>
-                <w:b w:val="0"/>
-                <w:i w:val="0"/>
-                <w:iCs w:val="0"/>
-                <w:spacing w:val="4"/>
-                <w:sz w:val="18"/>
-                <w:szCs w:val="18"/>
-                <w:lang w:eastAsia="en-US"/>
-              </w:rPr>
-              <w:t>: 24/04/2020</w:t>
+              <w:t xml:space="preserve"> de data. Ex: 24/04/2020</w:t>
             </w:r>
             <w:r>
               <w:rPr>
@@ -2726,35 +2698,7 @@
                 <w:szCs w:val="18"/>
                 <w:lang w:eastAsia="en-US"/>
               </w:rPr>
-              <w:t xml:space="preserve"> de hora. </w:t>
-            </w:r>
-            <w:proofErr w:type="spellStart"/>
-            <w:r>
-              <w:rPr>
-                <w:rFonts w:ascii="Arial" w:hAnsi="Arial" w:cs="Arial"/>
-                <w:b w:val="0"/>
-                <w:i w:val="0"/>
-                <w:iCs w:val="0"/>
-                <w:spacing w:val="4"/>
-                <w:sz w:val="18"/>
-                <w:szCs w:val="18"/>
-                <w:lang w:eastAsia="en-US"/>
-              </w:rPr>
-              <w:t>Ex</w:t>
-            </w:r>
-            <w:proofErr w:type="spellEnd"/>
-            <w:r>
-              <w:rPr>
-                <w:rFonts w:ascii="Arial" w:hAnsi="Arial" w:cs="Arial"/>
-                <w:b w:val="0"/>
-                <w:i w:val="0"/>
-                <w:iCs w:val="0"/>
-                <w:spacing w:val="4"/>
-                <w:sz w:val="18"/>
-                <w:szCs w:val="18"/>
-                <w:lang w:eastAsia="en-US"/>
-              </w:rPr>
-              <w:t>: 08:00</w:t>
+              <w:t xml:space="preserve"> de hora. Ex: 08:00</w:t>
             </w:r>
           </w:p>
           <w:p>
@@ -2812,35 +2756,7 @@
                 <w:szCs w:val="18"/>
                 <w:lang w:eastAsia="en-US"/>
               </w:rPr>
-              <w:t xml:space="preserve">- A faixa de horário deve ser de 08:00 às 14:00, sendo exibido 30 minutos para cada agendamento conforme disponibilidade. </w:t>
-            </w:r>
-            <w:proofErr w:type="spellStart"/>
-            <w:r>
-              <w:rPr>
-                <w:rFonts w:ascii="Arial" w:hAnsi="Arial" w:cs="Arial"/>
-                <w:b w:val="0"/>
-                <w:i w:val="0"/>
-                <w:iCs w:val="0"/>
-                <w:spacing w:val="4"/>
-                <w:sz w:val="18"/>
-                <w:szCs w:val="18"/>
-                <w:lang w:eastAsia="en-US"/>
-              </w:rPr>
-              <w:t>Ex</w:t>
-            </w:r>
-            <w:proofErr w:type="spellEnd"/>
-            <w:r>
-              <w:rPr>
-                <w:rFonts w:ascii="Arial" w:hAnsi="Arial" w:cs="Arial"/>
-                <w:b w:val="0"/>
-                <w:i w:val="0"/>
-                <w:iCs w:val="0"/>
-                <w:spacing w:val="4"/>
-                <w:sz w:val="18"/>
-                <w:szCs w:val="18"/>
-                <w:lang w:eastAsia="en-US"/>
-              </w:rPr>
-              <w:t>: 08:00 / 08:30</w:t>
+              <w:t>- A faixa de horário deve ser de 08:00 às 14:00, sendo exibido 30 minutos para cada agendamento conforme disponibilidade. Ex: 08:00 / 08:30</w:t>
             </w:r>
           </w:p>
         </w:tc>
@@ -3358,33 +3274,7 @@
                 <w:sz w:val="18"/>
                 <w:szCs w:val="18"/>
               </w:rPr>
-              <w:t xml:space="preserve">Campo somente leitura. Obrigatório. Nome obtido a partir do CPF informado na etapa 1 – informar o </w:t>
-            </w:r>
-            <w:proofErr w:type="spellStart"/>
-            <w:r>
-              <w:rPr>
-                <w:rStyle w:val="nfase"/>
-                <w:bCs/>
-                <w:i w:val="0"/>
-                <w:iCs w:val="0"/>
-                <w:color w:val="auto"/>
-                <w:sz w:val="18"/>
-                <w:szCs w:val="18"/>
-              </w:rPr>
-              <w:t>cpf</w:t>
-            </w:r>
-            <w:proofErr w:type="spellEnd"/>
-            <w:r>
-              <w:rPr>
-                <w:rStyle w:val="nfase"/>
-                <w:bCs/>
-                <w:i w:val="0"/>
-                <w:iCs w:val="0"/>
-                <w:color w:val="auto"/>
-                <w:sz w:val="18"/>
-                <w:szCs w:val="18"/>
-              </w:rPr>
-              <w:t xml:space="preserve"> do beneficiário</w:t>
+              <w:t>Campo somente leitura. Obrigatório. Nome obtido a partir do CPF informado na etapa 1 – informar o cpf do beneficiário</w:t>
             </w:r>
             <w:r>
               <w:rPr>
@@ -3540,33 +3430,7 @@
                 <w:sz w:val="18"/>
                 <w:szCs w:val="18"/>
               </w:rPr>
-              <w:t xml:space="preserve">obtido a partir do CPF informado na etapa 1 – informar o </w:t>
-            </w:r>
-            <w:proofErr w:type="spellStart"/>
-            <w:r>
-              <w:rPr>
-                <w:rStyle w:val="nfase"/>
-                <w:bCs/>
-                <w:i w:val="0"/>
-                <w:iCs w:val="0"/>
-                <w:color w:val="auto"/>
-                <w:sz w:val="18"/>
-                <w:szCs w:val="18"/>
-              </w:rPr>
-              <w:t>cpf</w:t>
-            </w:r>
-            <w:proofErr w:type="spellEnd"/>
-            <w:r>
-              <w:rPr>
-                <w:rStyle w:val="nfase"/>
-                <w:bCs/>
-                <w:i w:val="0"/>
-                <w:iCs w:val="0"/>
-                <w:color w:val="auto"/>
-                <w:sz w:val="18"/>
-                <w:szCs w:val="18"/>
-              </w:rPr>
-              <w:t xml:space="preserve"> do beneficiário</w:t>
+              <w:t>obtido a partir do CPF informado na etapa 1 – informar o cpf do beneficiário</w:t>
             </w:r>
             <w:r>
               <w:rPr>
@@ -3711,33 +3575,7 @@
                 <w:sz w:val="18"/>
                 <w:szCs w:val="18"/>
               </w:rPr>
-              <w:t xml:space="preserve"> – informar o </w:t>
-            </w:r>
-            <w:proofErr w:type="spellStart"/>
-            <w:r>
-              <w:rPr>
-                <w:rStyle w:val="nfase"/>
-                <w:bCs/>
-                <w:i w:val="0"/>
-                <w:iCs w:val="0"/>
-                <w:color w:val="auto"/>
-                <w:sz w:val="18"/>
-                <w:szCs w:val="18"/>
-              </w:rPr>
-              <w:t>cpf</w:t>
-            </w:r>
-            <w:proofErr w:type="spellEnd"/>
-            <w:r>
-              <w:rPr>
-                <w:rStyle w:val="nfase"/>
-                <w:bCs/>
-                <w:i w:val="0"/>
-                <w:iCs w:val="0"/>
-                <w:color w:val="auto"/>
-                <w:sz w:val="18"/>
-                <w:szCs w:val="18"/>
-              </w:rPr>
-              <w:t xml:space="preserve"> do beneficiário</w:t>
+              <w:t xml:space="preserve"> – informar o cpf do beneficiário</w:t>
             </w:r>
             <w:r>
               <w:rPr>
@@ -3882,33 +3720,7 @@
                 <w:sz w:val="18"/>
                 <w:szCs w:val="18"/>
               </w:rPr>
-              <w:t xml:space="preserve"> – informar o </w:t>
-            </w:r>
-            <w:proofErr w:type="spellStart"/>
-            <w:r>
-              <w:rPr>
-                <w:rStyle w:val="nfase"/>
-                <w:bCs/>
-                <w:i w:val="0"/>
-                <w:iCs w:val="0"/>
-                <w:color w:val="auto"/>
-                <w:sz w:val="18"/>
-                <w:szCs w:val="18"/>
-              </w:rPr>
-              <w:t>cpf</w:t>
-            </w:r>
-            <w:proofErr w:type="spellEnd"/>
-            <w:r>
-              <w:rPr>
-                <w:rStyle w:val="nfase"/>
-                <w:bCs/>
-                <w:i w:val="0"/>
-                <w:iCs w:val="0"/>
-                <w:color w:val="auto"/>
-                <w:sz w:val="18"/>
-                <w:szCs w:val="18"/>
-              </w:rPr>
-              <w:t xml:space="preserve"> do beneficiário</w:t>
+              <w:t xml:space="preserve"> – informar o cpf do beneficiário</w:t>
             </w:r>
             <w:r>
               <w:rPr>
@@ -4053,33 +3865,7 @@
                 <w:sz w:val="18"/>
                 <w:szCs w:val="18"/>
               </w:rPr>
-              <w:t xml:space="preserve"> – informar o </w:t>
-            </w:r>
-            <w:proofErr w:type="spellStart"/>
-            <w:r>
-              <w:rPr>
-                <w:rStyle w:val="nfase"/>
-                <w:bCs/>
-                <w:i w:val="0"/>
-                <w:iCs w:val="0"/>
-                <w:color w:val="auto"/>
-                <w:sz w:val="18"/>
-                <w:szCs w:val="18"/>
-              </w:rPr>
-              <w:t>cpf</w:t>
-            </w:r>
-            <w:proofErr w:type="spellEnd"/>
-            <w:r>
-              <w:rPr>
-                <w:rStyle w:val="nfase"/>
-                <w:bCs/>
-                <w:i w:val="0"/>
-                <w:iCs w:val="0"/>
-                <w:color w:val="auto"/>
-                <w:sz w:val="18"/>
-                <w:szCs w:val="18"/>
-              </w:rPr>
-              <w:t xml:space="preserve"> do beneficiário</w:t>
+              <w:t xml:space="preserve"> – informar o cpf do beneficiário</w:t>
             </w:r>
             <w:r>
               <w:rPr>
@@ -4224,33 +4010,7 @@
                 <w:sz w:val="18"/>
                 <w:szCs w:val="18"/>
               </w:rPr>
-              <w:t xml:space="preserve"> – informar o </w:t>
-            </w:r>
-            <w:proofErr w:type="spellStart"/>
-            <w:r>
-              <w:rPr>
-                <w:rStyle w:val="nfase"/>
-                <w:bCs/>
-                <w:i w:val="0"/>
-                <w:iCs w:val="0"/>
-                <w:color w:val="auto"/>
-                <w:sz w:val="18"/>
-                <w:szCs w:val="18"/>
-              </w:rPr>
-              <w:t>cpf</w:t>
-            </w:r>
-            <w:proofErr w:type="spellEnd"/>
-            <w:r>
-              <w:rPr>
-                <w:rStyle w:val="nfase"/>
-                <w:bCs/>
-                <w:i w:val="0"/>
-                <w:iCs w:val="0"/>
-                <w:color w:val="auto"/>
-                <w:sz w:val="18"/>
-                <w:szCs w:val="18"/>
-              </w:rPr>
-              <w:t xml:space="preserve"> do beneficiário</w:t>
+              <w:t xml:space="preserve"> – informar o cpf do beneficiário</w:t>
             </w:r>
             <w:r>
               <w:rPr>
@@ -4395,33 +4155,7 @@
                 <w:sz w:val="18"/>
                 <w:szCs w:val="18"/>
               </w:rPr>
-              <w:t xml:space="preserve"> – informar o </w:t>
-            </w:r>
-            <w:proofErr w:type="spellStart"/>
-            <w:r>
-              <w:rPr>
-                <w:rStyle w:val="nfase"/>
-                <w:bCs/>
-                <w:i w:val="0"/>
-                <w:iCs w:val="0"/>
-                <w:color w:val="auto"/>
-                <w:sz w:val="18"/>
-                <w:szCs w:val="18"/>
-              </w:rPr>
-              <w:t>cpf</w:t>
-            </w:r>
-            <w:proofErr w:type="spellEnd"/>
-            <w:r>
-              <w:rPr>
-                <w:rStyle w:val="nfase"/>
-                <w:bCs/>
-                <w:i w:val="0"/>
-                <w:iCs w:val="0"/>
-                <w:color w:val="auto"/>
-                <w:sz w:val="18"/>
-                <w:szCs w:val="18"/>
-              </w:rPr>
-              <w:t xml:space="preserve"> do beneficiário</w:t>
+              <w:t xml:space="preserve"> – informar o cpf do beneficiário</w:t>
             </w:r>
             <w:r>
               <w:rPr>
@@ -4566,33 +4300,7 @@
                 <w:sz w:val="18"/>
                 <w:szCs w:val="18"/>
               </w:rPr>
-              <w:t xml:space="preserve"> – informar o </w:t>
-            </w:r>
-            <w:proofErr w:type="spellStart"/>
-            <w:r>
-              <w:rPr>
-                <w:rStyle w:val="nfase"/>
-                <w:bCs/>
-                <w:i w:val="0"/>
-                <w:iCs w:val="0"/>
-                <w:color w:val="auto"/>
-                <w:sz w:val="18"/>
-                <w:szCs w:val="18"/>
-              </w:rPr>
-              <w:t>cpf</w:t>
-            </w:r>
-            <w:proofErr w:type="spellEnd"/>
-            <w:r>
-              <w:rPr>
-                <w:rStyle w:val="nfase"/>
-                <w:bCs/>
-                <w:i w:val="0"/>
-                <w:iCs w:val="0"/>
-                <w:color w:val="auto"/>
-                <w:sz w:val="18"/>
-                <w:szCs w:val="18"/>
-              </w:rPr>
-              <w:t xml:space="preserve"> do beneficiário</w:t>
+              <w:t xml:space="preserve"> – informar o cpf do beneficiário</w:t>
             </w:r>
             <w:r>
               <w:rPr>
@@ -4737,33 +4445,7 @@
                 <w:sz w:val="18"/>
                 <w:szCs w:val="18"/>
               </w:rPr>
-              <w:t xml:space="preserve"> – informar o </w:t>
-            </w:r>
-            <w:proofErr w:type="spellStart"/>
-            <w:r>
-              <w:rPr>
-                <w:rStyle w:val="nfase"/>
-                <w:bCs/>
-                <w:i w:val="0"/>
-                <w:iCs w:val="0"/>
-                <w:color w:val="auto"/>
-                <w:sz w:val="18"/>
-                <w:szCs w:val="18"/>
-              </w:rPr>
-              <w:t>cpf</w:t>
-            </w:r>
-            <w:proofErr w:type="spellEnd"/>
-            <w:r>
-              <w:rPr>
-                <w:rStyle w:val="nfase"/>
-                <w:bCs/>
-                <w:i w:val="0"/>
-                <w:iCs w:val="0"/>
-                <w:color w:val="auto"/>
-                <w:sz w:val="18"/>
-                <w:szCs w:val="18"/>
-              </w:rPr>
-              <w:t xml:space="preserve"> do beneficiário</w:t>
+              <w:t xml:space="preserve"> – informar o cpf do beneficiário</w:t>
             </w:r>
             <w:r>
               <w:rPr>
@@ -4908,33 +4590,7 @@
                 <w:sz w:val="18"/>
                 <w:szCs w:val="18"/>
               </w:rPr>
-              <w:t xml:space="preserve"> – informar o </w:t>
-            </w:r>
-            <w:proofErr w:type="spellStart"/>
-            <w:r>
-              <w:rPr>
-                <w:rStyle w:val="nfase"/>
-                <w:bCs/>
-                <w:i w:val="0"/>
-                <w:iCs w:val="0"/>
-                <w:color w:val="auto"/>
-                <w:sz w:val="18"/>
-                <w:szCs w:val="18"/>
-              </w:rPr>
-              <w:t>cpf</w:t>
-            </w:r>
-            <w:proofErr w:type="spellEnd"/>
-            <w:r>
-              <w:rPr>
-                <w:rStyle w:val="nfase"/>
-                <w:bCs/>
-                <w:i w:val="0"/>
-                <w:iCs w:val="0"/>
-                <w:color w:val="auto"/>
-                <w:sz w:val="18"/>
-                <w:szCs w:val="18"/>
-              </w:rPr>
-              <w:t xml:space="preserve"> do beneficiário</w:t>
+              <w:t xml:space="preserve"> – informar o cpf do beneficiário</w:t>
             </w:r>
             <w:r>
               <w:rPr>
@@ -5076,33 +4732,7 @@
                 <w:sz w:val="18"/>
                 <w:szCs w:val="18"/>
               </w:rPr>
-              <w:t xml:space="preserve"> – informar o </w:t>
-            </w:r>
-            <w:proofErr w:type="spellStart"/>
-            <w:r>
-              <w:rPr>
-                <w:rStyle w:val="nfase"/>
-                <w:bCs/>
-                <w:i w:val="0"/>
-                <w:iCs w:val="0"/>
-                <w:color w:val="auto"/>
-                <w:sz w:val="18"/>
-                <w:szCs w:val="18"/>
-              </w:rPr>
-              <w:t>cpf</w:t>
-            </w:r>
-            <w:proofErr w:type="spellEnd"/>
-            <w:r>
-              <w:rPr>
-                <w:rStyle w:val="nfase"/>
-                <w:bCs/>
-                <w:i w:val="0"/>
-                <w:iCs w:val="0"/>
-                <w:color w:val="auto"/>
-                <w:sz w:val="18"/>
-                <w:szCs w:val="18"/>
-              </w:rPr>
-              <w:t xml:space="preserve"> do beneficiário</w:t>
+              <w:t xml:space="preserve"> – informar o cpf do beneficiário</w:t>
             </w:r>
             <w:r>
               <w:rPr>
@@ -5244,33 +4874,7 @@
                 <w:sz w:val="18"/>
                 <w:szCs w:val="18"/>
               </w:rPr>
-              <w:t xml:space="preserve"> – informar o </w:t>
-            </w:r>
-            <w:proofErr w:type="spellStart"/>
-            <w:r>
-              <w:rPr>
-                <w:rStyle w:val="nfase"/>
-                <w:bCs/>
-                <w:i w:val="0"/>
-                <w:iCs w:val="0"/>
-                <w:color w:val="auto"/>
-                <w:sz w:val="18"/>
-                <w:szCs w:val="18"/>
-              </w:rPr>
-              <w:t>cpf</w:t>
-            </w:r>
-            <w:proofErr w:type="spellEnd"/>
-            <w:r>
-              <w:rPr>
-                <w:rStyle w:val="nfase"/>
-                <w:bCs/>
-                <w:i w:val="0"/>
-                <w:iCs w:val="0"/>
-                <w:color w:val="auto"/>
-                <w:sz w:val="18"/>
-                <w:szCs w:val="18"/>
-              </w:rPr>
-              <w:t xml:space="preserve"> do beneficiário</w:t>
+              <w:t xml:space="preserve"> – informar o cpf do beneficiário</w:t>
             </w:r>
             <w:r>
               <w:rPr>
@@ -5412,33 +5016,7 @@
                 <w:sz w:val="18"/>
                 <w:szCs w:val="18"/>
               </w:rPr>
-              <w:t xml:space="preserve"> – informar o </w:t>
-            </w:r>
-            <w:proofErr w:type="spellStart"/>
-            <w:r>
-              <w:rPr>
-                <w:rStyle w:val="nfase"/>
-                <w:bCs/>
-                <w:i w:val="0"/>
-                <w:iCs w:val="0"/>
-                <w:color w:val="auto"/>
-                <w:sz w:val="18"/>
-                <w:szCs w:val="18"/>
-              </w:rPr>
-              <w:t>cpf</w:t>
-            </w:r>
-            <w:proofErr w:type="spellEnd"/>
-            <w:r>
-              <w:rPr>
-                <w:rStyle w:val="nfase"/>
-                <w:bCs/>
-                <w:i w:val="0"/>
-                <w:iCs w:val="0"/>
-                <w:color w:val="auto"/>
-                <w:sz w:val="18"/>
-                <w:szCs w:val="18"/>
-              </w:rPr>
-              <w:t xml:space="preserve"> do beneficiário</w:t>
+              <w:t xml:space="preserve"> – informar o cpf do beneficiário</w:t>
             </w:r>
             <w:r>
               <w:rPr>
@@ -5580,33 +5158,7 @@
                 <w:sz w:val="18"/>
                 <w:szCs w:val="18"/>
               </w:rPr>
-              <w:t xml:space="preserve"> – informar o </w:t>
-            </w:r>
-            <w:proofErr w:type="spellStart"/>
-            <w:r>
-              <w:rPr>
-                <w:rStyle w:val="nfase"/>
-                <w:bCs/>
-                <w:i w:val="0"/>
-                <w:iCs w:val="0"/>
-                <w:color w:val="auto"/>
-                <w:sz w:val="18"/>
-                <w:szCs w:val="18"/>
-              </w:rPr>
-              <w:t>cpf</w:t>
-            </w:r>
-            <w:proofErr w:type="spellEnd"/>
-            <w:r>
-              <w:rPr>
-                <w:rStyle w:val="nfase"/>
-                <w:bCs/>
-                <w:i w:val="0"/>
-                <w:iCs w:val="0"/>
-                <w:color w:val="auto"/>
-                <w:sz w:val="18"/>
-                <w:szCs w:val="18"/>
-              </w:rPr>
-              <w:t xml:space="preserve"> do beneficiário</w:t>
+              <w:t xml:space="preserve"> – informar o cpf do beneficiário</w:t>
             </w:r>
             <w:r>
               <w:rPr>
@@ -5701,33 +5253,7 @@
                 <w:sz w:val="18"/>
                 <w:szCs w:val="18"/>
               </w:rPr>
-              <w:t xml:space="preserve">Campo somente leitura. Obrigatório. Telefone obtido a partir do CPF informado na etapa 1 – informar o </w:t>
-            </w:r>
-            <w:proofErr w:type="spellStart"/>
-            <w:r>
-              <w:rPr>
-                <w:rStyle w:val="nfase"/>
-                <w:bCs/>
-                <w:i w:val="0"/>
-                <w:iCs w:val="0"/>
-                <w:color w:val="auto"/>
-                <w:sz w:val="18"/>
-                <w:szCs w:val="18"/>
-              </w:rPr>
-              <w:t>cpf</w:t>
-            </w:r>
-            <w:proofErr w:type="spellEnd"/>
-            <w:r>
-              <w:rPr>
-                <w:rStyle w:val="nfase"/>
-                <w:bCs/>
-                <w:i w:val="0"/>
-                <w:iCs w:val="0"/>
-                <w:color w:val="auto"/>
-                <w:sz w:val="18"/>
-                <w:szCs w:val="18"/>
-              </w:rPr>
-              <w:t xml:space="preserve"> do beneficiário.</w:t>
+              <w:t>Campo somente leitura. Obrigatório. Telefone obtido a partir do CPF informado na etapa 1 – informar o cpf do beneficiário.</w:t>
             </w:r>
           </w:p>
         </w:tc>
@@ -5810,33 +5336,7 @@
                 <w:sz w:val="18"/>
                 <w:szCs w:val="18"/>
               </w:rPr>
-              <w:t xml:space="preserve">Campo somente leitura. Obrigatório. Celular obtido a partir do CPF informado na etapa 1 – informar o </w:t>
-            </w:r>
-            <w:proofErr w:type="spellStart"/>
-            <w:r>
-              <w:rPr>
-                <w:rStyle w:val="nfase"/>
-                <w:bCs/>
-                <w:i w:val="0"/>
-                <w:iCs w:val="0"/>
-                <w:color w:val="auto"/>
-                <w:sz w:val="18"/>
-                <w:szCs w:val="18"/>
-              </w:rPr>
-              <w:t>cpf</w:t>
-            </w:r>
-            <w:proofErr w:type="spellEnd"/>
-            <w:r>
-              <w:rPr>
-                <w:rStyle w:val="nfase"/>
-                <w:bCs/>
-                <w:i w:val="0"/>
-                <w:iCs w:val="0"/>
-                <w:color w:val="auto"/>
-                <w:sz w:val="18"/>
-                <w:szCs w:val="18"/>
-              </w:rPr>
-              <w:t xml:space="preserve"> do beneficiário.</w:t>
+              <w:t>Campo somente leitura. Obrigatório. Celular obtido a partir do CPF informado na etapa 1 – informar o cpf do beneficiário.</w:t>
             </w:r>
           </w:p>
         </w:tc>
@@ -5919,33 +5419,7 @@
                 <w:sz w:val="18"/>
                 <w:szCs w:val="18"/>
               </w:rPr>
-              <w:t xml:space="preserve">Campo somente leitura. Obrigatório. E-mail obtido a partir do CPF informado na etapa 1 – informar o </w:t>
-            </w:r>
-            <w:proofErr w:type="spellStart"/>
-            <w:r>
-              <w:rPr>
-                <w:rStyle w:val="nfase"/>
-                <w:bCs/>
-                <w:i w:val="0"/>
-                <w:iCs w:val="0"/>
-                <w:color w:val="auto"/>
-                <w:sz w:val="18"/>
-                <w:szCs w:val="18"/>
-              </w:rPr>
-              <w:t>cpf</w:t>
-            </w:r>
-            <w:proofErr w:type="spellEnd"/>
-            <w:r>
-              <w:rPr>
-                <w:rStyle w:val="nfase"/>
-                <w:bCs/>
-                <w:i w:val="0"/>
-                <w:iCs w:val="0"/>
-                <w:color w:val="auto"/>
-                <w:sz w:val="18"/>
-                <w:szCs w:val="18"/>
-              </w:rPr>
-              <w:t xml:space="preserve"> do beneficiário.</w:t>
+              <w:t>Campo somente leitura. Obrigatório. E-mail obtido a partir do CPF informado na etapa 1 – informar o cpf do beneficiário.</w:t>
             </w:r>
           </w:p>
         </w:tc>
@@ -6028,33 +5502,7 @@
                 <w:sz w:val="18"/>
                 <w:szCs w:val="18"/>
               </w:rPr>
-              <w:t xml:space="preserve">Campo somente leitura. Obrigatório. Profissão obtido a partir do CPF informado na etapa 1 – informar o </w:t>
-            </w:r>
-            <w:proofErr w:type="spellStart"/>
-            <w:r>
-              <w:rPr>
-                <w:rStyle w:val="nfase"/>
-                <w:bCs/>
-                <w:i w:val="0"/>
-                <w:iCs w:val="0"/>
-                <w:color w:val="auto"/>
-                <w:sz w:val="18"/>
-                <w:szCs w:val="18"/>
-              </w:rPr>
-              <w:t>cpf</w:t>
-            </w:r>
-            <w:proofErr w:type="spellEnd"/>
-            <w:r>
-              <w:rPr>
-                <w:rStyle w:val="nfase"/>
-                <w:bCs/>
-                <w:i w:val="0"/>
-                <w:iCs w:val="0"/>
-                <w:color w:val="auto"/>
-                <w:sz w:val="18"/>
-                <w:szCs w:val="18"/>
-              </w:rPr>
-              <w:t xml:space="preserve"> do beneficiário.</w:t>
+              <w:t>Campo somente leitura. Obrigatório. Profissão obtido a partir do CPF informado na etapa 1 – informar o cpf do beneficiário.</w:t>
             </w:r>
           </w:p>
         </w:tc>
@@ -6323,37 +5771,7 @@
                 <w:szCs w:val="18"/>
                 <w:lang w:eastAsia="en-US"/>
               </w:rPr>
-              <w:t>PrevTech_RFN_F2</w:t>
-            </w:r>
-            <w:proofErr w:type="gramStart"/>
-            <w:r>
-              <w:rPr>
-                <w:rFonts w:ascii="Arial" w:hAnsi="Arial" w:cs="Arial"/>
-                <w:b w:val="0"/>
-                <w:bCs w:val="0"/>
-                <w:i w:val="0"/>
-                <w:color w:val="auto"/>
-                <w:spacing w:val="4"/>
-                <w:sz w:val="18"/>
-                <w:szCs w:val="18"/>
-                <w:lang w:eastAsia="en-US"/>
-              </w:rPr>
-              <w:t>_Cadastrar</w:t>
-            </w:r>
-            <w:proofErr w:type="gramEnd"/>
-            <w:r>
-              <w:rPr>
-                <w:rFonts w:ascii="Arial" w:hAnsi="Arial" w:cs="Arial"/>
-                <w:b w:val="0"/>
-                <w:bCs w:val="0"/>
-                <w:i w:val="0"/>
-                <w:color w:val="auto"/>
-                <w:spacing w:val="4"/>
-                <w:sz w:val="18"/>
-                <w:szCs w:val="18"/>
-                <w:lang w:eastAsia="en-US"/>
-              </w:rPr>
-              <w:t>_Beneficiário</w:t>
+              <w:t>PrevTech_RFN_F2_Cadastrar_Beneficiário</w:t>
             </w:r>
             <w:r>
               <w:rPr>
@@ -6987,33 +6405,7 @@
                 <w:sz w:val="18"/>
                 <w:szCs w:val="18"/>
               </w:rPr>
-              <w:t>nvia mensagem eletrônica para o e-mail do beneficiário [PrevTech_RFN_F4</w:t>
-            </w:r>
-            <w:proofErr w:type="gramStart"/>
-            <w:r>
-              <w:rPr>
-                <w:rStyle w:val="nfase"/>
-                <w:rFonts w:ascii="Arial" w:hAnsi="Arial" w:cs="Arial"/>
-                <w:b w:val="0"/>
-                <w:bCs w:val="0"/>
-                <w:color w:val="auto"/>
-                <w:sz w:val="18"/>
-                <w:szCs w:val="18"/>
-              </w:rPr>
-              <w:t>_Enviar</w:t>
-            </w:r>
-            <w:proofErr w:type="gramEnd"/>
-            <w:r>
-              <w:rPr>
-                <w:rStyle w:val="nfase"/>
-                <w:rFonts w:ascii="Arial" w:hAnsi="Arial" w:cs="Arial"/>
-                <w:b w:val="0"/>
-                <w:bCs w:val="0"/>
-                <w:color w:val="auto"/>
-                <w:sz w:val="18"/>
-                <w:szCs w:val="18"/>
-              </w:rPr>
-              <w:t>_Mensagem_Agendamento]</w:t>
+              <w:t>nvia mensagem eletrônica para o e-mail do beneficiário [PrevTech_RFN_F4_Enviar_Mensagem_Agendamento]</w:t>
             </w:r>
             <w:r>
               <w:rPr>
@@ -7306,19 +6698,7 @@
                 <w:sz w:val="18"/>
                 <w:szCs w:val="18"/>
               </w:rPr>
-              <w:t>PrevTech_RFN_F2</w:t>
-            </w:r>
-            <w:proofErr w:type="gramStart"/>
-            <w:r>
-              <w:rPr>
-                <w:rStyle w:val="nfase"/>
-                <w:rFonts w:ascii="Arial" w:hAnsi="Arial" w:cs="Arial"/>
-                <w:b w:val="0"/>
-                <w:bCs w:val="0"/>
-                <w:sz w:val="18"/>
-                <w:szCs w:val="18"/>
-              </w:rPr>
-              <w:t>_</w:t>
+              <w:t>PrevTech_RFN_F2_</w:t>
             </w:r>
             <w:r>
               <w:rPr>
@@ -7340,19 +6720,7 @@
                 <w:sz w:val="18"/>
                 <w:szCs w:val="18"/>
               </w:rPr>
-              <w:t>adastrar</w:t>
-            </w:r>
-            <w:proofErr w:type="gramEnd"/>
-            <w:r>
-              <w:rPr>
-                <w:rStyle w:val="nfase"/>
-                <w:rFonts w:ascii="Arial" w:hAnsi="Arial" w:cs="Arial"/>
-                <w:b w:val="0"/>
-                <w:bCs w:val="0"/>
-                <w:sz w:val="18"/>
-                <w:szCs w:val="18"/>
-              </w:rPr>
-              <w:t>_Beneficiário</w:t>
+              <w:t>adastrar_Beneficiário</w:t>
             </w:r>
             <w:r>
               <w:rPr>
@@ -7433,7 +6801,27 @@
                 <w:sz w:val="18"/>
                 <w:szCs w:val="18"/>
               </w:rPr>
-              <w:t xml:space="preserve">Fluxo Alternativo 1 – Beneficiário </w:t>
+              <w:t xml:space="preserve">Fluxo Alternativo </w:t>
+            </w:r>
+            <w:r>
+              <w:rPr>
+                <w:rFonts w:ascii="Arial" w:hAnsi="Arial" w:cs="Arial"/>
+                <w:i w:val="0"/>
+                <w:iCs w:val="0"/>
+                <w:sz w:val="18"/>
+                <w:szCs w:val="18"/>
+              </w:rPr>
+              <w:t>2</w:t>
+            </w:r>
+            <w:r>
+              <w:rPr>
+                <w:rFonts w:ascii="Arial" w:hAnsi="Arial" w:cs="Arial"/>
+                <w:i w:val="0"/>
+                <w:iCs w:val="0"/>
+                <w:sz w:val="18"/>
+                <w:szCs w:val="18"/>
+              </w:rPr>
+              <w:t xml:space="preserve"> – Beneficiário </w:t>
             </w:r>
             <w:r>
               <w:rPr>
@@ -7629,31 +7017,7 @@
                 <w:sz w:val="18"/>
                 <w:szCs w:val="18"/>
               </w:rPr>
-              <w:t>[PrevTech_RFN_F3</w:t>
-            </w:r>
-            <w:proofErr w:type="gramStart"/>
-            <w:r>
-              <w:rPr>
-                <w:rStyle w:val="nfase"/>
-                <w:rFonts w:ascii="Arial" w:hAnsi="Arial" w:cs="Arial"/>
-                <w:b w:val="0"/>
-                <w:bCs w:val="0"/>
-                <w:sz w:val="18"/>
-                <w:szCs w:val="18"/>
-              </w:rPr>
-              <w:t>_Consultar</w:t>
-            </w:r>
-            <w:proofErr w:type="gramEnd"/>
-            <w:r>
-              <w:rPr>
-                <w:rStyle w:val="nfase"/>
-                <w:rFonts w:ascii="Arial" w:hAnsi="Arial" w:cs="Arial"/>
-                <w:b w:val="0"/>
-                <w:bCs w:val="0"/>
-                <w:sz w:val="18"/>
-                <w:szCs w:val="18"/>
-              </w:rPr>
-              <w:t>_Agendamento]</w:t>
+              <w:t>[PrevTech_RFN_F3_Consultar_Agendamento]</w:t>
             </w:r>
             <w:r>
               <w:rPr>
@@ -8205,14 +7569,12 @@
             </w:rPr>
             <w:br/>
           </w:r>
-          <w:proofErr w:type="spellStart"/>
           <w:r>
             <w:rPr>
               <w:rFonts w:cs="Arial"/>
             </w:rPr>
             <w:t>PrevTech</w:t>
           </w:r>
-          <w:proofErr w:type="spellEnd"/>
         </w:p>
       </w:tc>
       <w:tc>

</xml_diff>